<commit_message>
corrigiendo documento del análisis de de la implementación de Map
</commit_message>
<xml_diff>
--- a/Profiler/Hoja de Trabajo 6 - Análisis.docx
+++ b/Profiler/Hoja de Trabajo 6 - Análisis.docx
@@ -14,7 +14,7 @@
           <w:noProof/>
         </w:rPr>
         <w:drawing>
-          <wp:anchor distT="114300" distB="114300" distL="114300" distR="114300" simplePos="0" relativeHeight="251658240" behindDoc="0" locked="0" layoutInCell="1" hidden="0" allowOverlap="1">
+          <wp:anchor distT="114300" distB="114300" distL="114300" distR="114300" simplePos="0" relativeHeight="251658240" behindDoc="0" locked="0" layoutInCell="1" hidden="0" allowOverlap="1" wp14:anchorId="4F4E5EFD" wp14:editId="0C9EDD2A">
             <wp:simplePos x="0" y="0"/>
             <wp:positionH relativeFrom="column">
               <wp:posOffset>1</wp:posOffset>
@@ -71,91 +71,89 @@
           <w:sz w:val="24"/>
           <w:szCs w:val="24"/>
         </w:rPr>
-        <w:t>Guatemala 03 de marzo de 2019</w:t>
-      </w:r>
-    </w:p>
-    <w:p>
-      <w:pPr>
-        <w:jc w:val="center"/>
-        <w:rPr>
-          <w:sz w:val="24"/>
-          <w:szCs w:val="24"/>
-        </w:rPr>
-      </w:pPr>
-    </w:p>
-    <w:p>
-      <w:pPr>
-        <w:rPr>
-          <w:sz w:val="24"/>
-          <w:szCs w:val="24"/>
-        </w:rPr>
-      </w:pPr>
-    </w:p>
-    <w:p>
-      <w:pPr>
-        <w:rPr>
-          <w:sz w:val="24"/>
-          <w:szCs w:val="24"/>
-        </w:rPr>
-      </w:pPr>
-    </w:p>
-    <w:p>
-      <w:pPr>
-        <w:jc w:val="center"/>
-        <w:rPr>
-          <w:sz w:val="24"/>
-          <w:szCs w:val="24"/>
-        </w:rPr>
-      </w:pPr>
-      <w:r>
-        <w:rPr>
-          <w:sz w:val="24"/>
-          <w:szCs w:val="24"/>
-        </w:rPr>
-        <w:t>Algoritmos y Estructura de Datos</w:t>
-      </w:r>
-    </w:p>
-    <w:p>
-      <w:pPr>
-        <w:jc w:val="center"/>
-        <w:rPr>
-          <w:sz w:val="24"/>
-          <w:szCs w:val="24"/>
-        </w:rPr>
-      </w:pPr>
-      <w:r>
-        <w:rPr>
-          <w:b/>
-          <w:sz w:val="24"/>
-          <w:szCs w:val="24"/>
-        </w:rPr>
-        <w:t>Hoja de Trabajo N°6</w:t>
+        <w:t>Guatemala 0</w:t>
+      </w:r>
+      <w:r>
+        <w:rPr>
+          <w:sz w:val="24"/>
+          <w:szCs w:val="24"/>
+        </w:rPr>
+        <w:t>4</w:t>
       </w:r>
       <w:bookmarkStart w:id="0" w:name="_GoBack"/>
       <w:bookmarkEnd w:id="0"/>
       <w:r>
         <w:rPr>
+          <w:sz w:val="24"/>
+          <w:szCs w:val="24"/>
+        </w:rPr>
+        <w:t xml:space="preserve"> de marzo de 2019</w:t>
+      </w:r>
+    </w:p>
+    <w:p>
+      <w:pPr>
+        <w:jc w:val="center"/>
+        <w:rPr>
+          <w:sz w:val="24"/>
+          <w:szCs w:val="24"/>
+        </w:rPr>
+      </w:pPr>
+    </w:p>
+    <w:p>
+      <w:pPr>
+        <w:rPr>
+          <w:sz w:val="24"/>
+          <w:szCs w:val="24"/>
+        </w:rPr>
+      </w:pPr>
+    </w:p>
+    <w:p>
+      <w:pPr>
+        <w:rPr>
+          <w:sz w:val="24"/>
+          <w:szCs w:val="24"/>
+        </w:rPr>
+      </w:pPr>
+    </w:p>
+    <w:p>
+      <w:pPr>
+        <w:jc w:val="center"/>
+        <w:rPr>
+          <w:sz w:val="24"/>
+          <w:szCs w:val="24"/>
+        </w:rPr>
+      </w:pPr>
+      <w:r>
+        <w:rPr>
+          <w:sz w:val="24"/>
+          <w:szCs w:val="24"/>
+        </w:rPr>
+        <w:t>Algoritmos y Estructura de Datos</w:t>
+      </w:r>
+    </w:p>
+    <w:p>
+      <w:pPr>
+        <w:jc w:val="center"/>
+        <w:rPr>
+          <w:sz w:val="24"/>
+          <w:szCs w:val="24"/>
+        </w:rPr>
+      </w:pPr>
+      <w:r>
+        <w:rPr>
           <w:b/>
           <w:sz w:val="24"/>
           <w:szCs w:val="24"/>
         </w:rPr>
-        <w:t xml:space="preserve">: </w:t>
-      </w:r>
+        <w:t xml:space="preserve">Hoja de Trabajo N°6: Operaciones con </w:t>
+      </w:r>
+      <w:proofErr w:type="spellStart"/>
       <w:r>
         <w:rPr>
           <w:b/>
           <w:sz w:val="24"/>
           <w:szCs w:val="24"/>
         </w:rPr>
-        <w:t xml:space="preserve">Operaciones con </w:t>
-      </w:r>
-      <w:proofErr w:type="spellStart"/>
-      <w:r>
-        <w:rPr>
-          <w:b/>
-          <w:sz w:val="24"/>
-          <w:szCs w:val="24"/>
-        </w:rPr>
         <w:t>MAPs</w:t>
       </w:r>
       <w:proofErr w:type="spellEnd"/>
@@ -185,7 +183,7 @@
         </w:rPr>
       </w:pPr>
       <w:r>
-        <w:pict>
+        <w:pict w14:anchorId="45975226">
           <v:rect id="_x0000_i1025" style="width:0;height:1.5pt" o:hralign="center" o:hrstd="t" o:hr="t" fillcolor="#a0a0a0" stroked="f"/>
         </w:pict>
       </w:r>
@@ -228,14 +226,7 @@
           <w:sz w:val="24"/>
           <w:szCs w:val="24"/>
         </w:rPr>
-        <w:t xml:space="preserve"> (2018) en su explicación, se procedió a realizar una prueba similar con diversas cantidades de datos (cartas) agregadas a las diversas implementaciones del MAP, cargando en la primera prueba todos los tipos de las cart</w:t>
-      </w:r>
-      <w:r>
-        <w:rPr>
-          <w:sz w:val="24"/>
-          <w:szCs w:val="24"/>
-        </w:rPr>
-        <w:t>as del listado, dando 8861 registros (cartas), en la segunda prueba se omitieron la cartas con el tipo “Trampa”, cargando 7524 registros (cartas).</w:t>
+        <w:t xml:space="preserve"> (2018) en su explicación, se procedió a realizar una prueba similar con diversas cantidades de datos (cartas) agregadas a las diversas implementaciones del MAP, cargando en la primera prueba todos los tipos de las cartas del listado, dando 8861 registros (cartas), en la segunda prueba se omitieron la cartas con el tipo “Trampa”, cargando 7524 registros (cartas).</w:t>
       </w:r>
     </w:p>
     <w:p>
@@ -292,7 +283,44 @@
           <w:sz w:val="24"/>
           <w:szCs w:val="24"/>
         </w:rPr>
-        <w:t xml:space="preserve"> de este documento) para ambas pruebas, se pudo corroborar que la operación para mostrar los datos tiene una complejidad </w:t>
+        <w:t xml:space="preserve"> de este documento) para ambas pruebas, se pudo corroborar que la operación para mostrar los datos</w:t>
+      </w:r>
+      <w:r>
+        <w:rPr>
+          <w:sz w:val="24"/>
+          <w:szCs w:val="24"/>
+        </w:rPr>
+        <w:t xml:space="preserve"> en un </w:t>
+      </w:r>
+      <w:proofErr w:type="spellStart"/>
+      <w:r>
+        <w:rPr>
+          <w:sz w:val="24"/>
+          <w:szCs w:val="24"/>
+        </w:rPr>
+        <w:t>HashMap</w:t>
+      </w:r>
+      <w:proofErr w:type="spellEnd"/>
+      <w:r>
+        <w:rPr>
+          <w:sz w:val="24"/>
+          <w:szCs w:val="24"/>
+        </w:rPr>
+        <w:t xml:space="preserve"> es de</w:t>
+      </w:r>
+      <w:r>
+        <w:rPr>
+          <w:sz w:val="24"/>
+          <w:szCs w:val="24"/>
+        </w:rPr>
+        <w:t xml:space="preserve"> una complejidad</w:t>
+      </w:r>
+      <w:r>
+        <w:rPr>
+          <w:sz w:val="24"/>
+          <w:szCs w:val="24"/>
+        </w:rPr>
+        <w:t xml:space="preserve"> </w:t>
       </w:r>
       <w:proofErr w:type="gramStart"/>
       <w:r>
@@ -308,7 +336,69 @@
           <w:sz w:val="24"/>
           <w:szCs w:val="24"/>
         </w:rPr>
-        <w:t xml:space="preserve">1), sin embargo para ordenar los datos dentro de un MAP, su complejidad es de O(n). Para cargar datos dentro del MAP, se puede observar que unas poseen un mejor rendimiento, sin embargo su comportamiento es casi contante, por lo que puede llegar a decirse que su complejidad es de </w:t>
+        <w:t>1</w:t>
+      </w:r>
+      <w:r>
+        <w:rPr>
+          <w:sz w:val="24"/>
+          <w:szCs w:val="24"/>
+        </w:rPr>
+        <w:t>)</w:t>
+      </w:r>
+      <w:r>
+        <w:rPr>
+          <w:sz w:val="24"/>
+          <w:szCs w:val="24"/>
+        </w:rPr>
+        <w:t xml:space="preserve"> (constante), tanto para mostrar, y agregar datos.</w:t>
+      </w:r>
+    </w:p>
+    <w:p>
+      <w:pPr>
+        <w:jc w:val="both"/>
+        <w:rPr>
+          <w:sz w:val="24"/>
+          <w:szCs w:val="24"/>
+        </w:rPr>
+      </w:pPr>
+    </w:p>
+    <w:p>
+      <w:pPr>
+        <w:jc w:val="both"/>
+        <w:rPr>
+          <w:sz w:val="24"/>
+          <w:szCs w:val="24"/>
+        </w:rPr>
+      </w:pPr>
+      <w:r>
+        <w:rPr>
+          <w:sz w:val="24"/>
+          <w:szCs w:val="24"/>
+        </w:rPr>
+        <w:t xml:space="preserve">En </w:t>
+      </w:r>
+      <w:r>
+        <w:rPr>
+          <w:sz w:val="24"/>
+          <w:szCs w:val="24"/>
+        </w:rPr>
+        <w:t xml:space="preserve">una implementación de </w:t>
+      </w:r>
+      <w:proofErr w:type="spellStart"/>
+      <w:r>
+        <w:rPr>
+          <w:sz w:val="24"/>
+          <w:szCs w:val="24"/>
+        </w:rPr>
+        <w:t>TreeMap</w:t>
+      </w:r>
+      <w:proofErr w:type="spellEnd"/>
+      <w:r>
+        <w:rPr>
+          <w:sz w:val="24"/>
+          <w:szCs w:val="24"/>
+        </w:rPr>
+        <w:t xml:space="preserve">, la complejidad para agregar y mostrar los datos contenidos de la lista es de </w:t>
       </w:r>
       <w:proofErr w:type="gramStart"/>
       <w:r>
@@ -324,7 +414,48 @@
           <w:sz w:val="24"/>
           <w:szCs w:val="24"/>
         </w:rPr>
-        <w:t>1).</w:t>
+        <w:t xml:space="preserve">log n). Mientras que la implementación </w:t>
+      </w:r>
+      <w:proofErr w:type="gramStart"/>
+      <w:r>
+        <w:rPr>
+          <w:sz w:val="24"/>
+          <w:szCs w:val="24"/>
+        </w:rPr>
+        <w:t xml:space="preserve">del  </w:t>
+      </w:r>
+      <w:proofErr w:type="spellStart"/>
+      <w:r>
+        <w:rPr>
+          <w:sz w:val="24"/>
+          <w:szCs w:val="24"/>
+        </w:rPr>
+        <w:t>LinkedHashMap</w:t>
+      </w:r>
+      <w:proofErr w:type="spellEnd"/>
+      <w:proofErr w:type="gramEnd"/>
+      <w:r>
+        <w:rPr>
+          <w:sz w:val="24"/>
+          <w:szCs w:val="24"/>
+        </w:rPr>
+        <w:t xml:space="preserve"> tiene una complejidad O(n), tanto para mostrar, como para agregar registros al </w:t>
+      </w:r>
+      <w:proofErr w:type="spellStart"/>
+      <w:r>
+        <w:rPr>
+          <w:sz w:val="24"/>
+          <w:szCs w:val="24"/>
+        </w:rPr>
+        <w:t>Map</w:t>
+      </w:r>
+      <w:proofErr w:type="spellEnd"/>
+      <w:r>
+        <w:rPr>
+          <w:sz w:val="24"/>
+          <w:szCs w:val="24"/>
+        </w:rPr>
+        <w:t>.</w:t>
       </w:r>
     </w:p>
     <w:p>
@@ -351,7 +482,7 @@
           <w:szCs w:val="24"/>
         </w:rPr>
         <w:drawing>
-          <wp:inline distT="0" distB="0" distL="0" distR="0">
+          <wp:inline distT="0" distB="0" distL="0" distR="0" wp14:anchorId="593756FE" wp14:editId="3B112A49">
             <wp:extent cx="5778023" cy="3613150"/>
             <wp:effectExtent l="0" t="0" r="0" b="6350"/>
             <wp:docPr id="2" name="Picture 2"/>
@@ -413,6 +544,7 @@
           <w:sz w:val="24"/>
           <w:szCs w:val="24"/>
         </w:rPr>
+        <w:lastRenderedPageBreak/>
         <w:t>Figura 1: Grafica comparativa de tiempos.</w:t>
       </w:r>
     </w:p>
@@ -424,6 +556,138 @@
           <w:szCs w:val="24"/>
         </w:rPr>
       </w:pPr>
+    </w:p>
+    <w:p>
+      <w:pPr>
+        <w:jc w:val="both"/>
+        <w:rPr>
+          <w:sz w:val="24"/>
+          <w:szCs w:val="24"/>
+        </w:rPr>
+      </w:pPr>
+      <w:r>
+        <w:rPr>
+          <w:sz w:val="24"/>
+          <w:szCs w:val="24"/>
+        </w:rPr>
+        <w:t xml:space="preserve">Complejidad </w:t>
+      </w:r>
+    </w:p>
+    <w:p>
+      <w:pPr>
+        <w:jc w:val="both"/>
+        <w:rPr>
+          <w:sz w:val="24"/>
+          <w:szCs w:val="24"/>
+        </w:rPr>
+      </w:pPr>
+      <w:r>
+        <w:rPr>
+          <w:noProof/>
+        </w:rPr>
+        <w:drawing>
+          <wp:inline distT="0" distB="0" distL="0" distR="0" wp14:anchorId="1C900E76" wp14:editId="5D877379">
+            <wp:extent cx="5733415" cy="4823460"/>
+            <wp:effectExtent l="0" t="0" r="635" b="0"/>
+            <wp:docPr id="5" name="Picture 5" descr="Imagen relacionada"/>
+            <wp:cNvGraphicFramePr>
+              <a:graphicFrameLocks xmlns:a="http://schemas.openxmlformats.org/drawingml/2006/main" noChangeAspect="1"/>
+            </wp:cNvGraphicFramePr>
+            <a:graphic xmlns:a="http://schemas.openxmlformats.org/drawingml/2006/main">
+              <a:graphicData uri="http://schemas.openxmlformats.org/drawingml/2006/picture">
+                <pic:pic xmlns:pic="http://schemas.openxmlformats.org/drawingml/2006/picture">
+                  <pic:nvPicPr>
+                    <pic:cNvPr id="0" name="Picture 2" descr="Imagen relacionada"/>
+                    <pic:cNvPicPr>
+                      <a:picLocks noChangeAspect="1" noChangeArrowheads="1"/>
+                    </pic:cNvPicPr>
+                  </pic:nvPicPr>
+                  <pic:blipFill>
+                    <a:blip r:embed="rId6">
+                      <a:extLst>
+                        <a:ext uri="{28A0092B-C50C-407E-A947-70E740481C1C}">
+                          <a14:useLocalDpi xmlns:a14="http://schemas.microsoft.com/office/drawing/2010/main" val="0"/>
+                        </a:ext>
+                      </a:extLst>
+                    </a:blip>
+                    <a:srcRect/>
+                    <a:stretch>
+                      <a:fillRect/>
+                    </a:stretch>
+                  </pic:blipFill>
+                  <pic:spPr bwMode="auto">
+                    <a:xfrm>
+                      <a:off x="0" y="0"/>
+                      <a:ext cx="5733415" cy="4823460"/>
+                    </a:xfrm>
+                    <a:prstGeom prst="rect">
+                      <a:avLst/>
+                    </a:prstGeom>
+                    <a:noFill/>
+                    <a:ln>
+                      <a:noFill/>
+                    </a:ln>
+                  </pic:spPr>
+                </pic:pic>
+              </a:graphicData>
+            </a:graphic>
+          </wp:inline>
+        </w:drawing>
+      </w:r>
+    </w:p>
+    <w:p>
+      <w:pPr>
+        <w:jc w:val="center"/>
+        <w:rPr>
+          <w:sz w:val="24"/>
+          <w:szCs w:val="24"/>
+        </w:rPr>
+      </w:pPr>
+      <w:r>
+        <w:rPr>
+          <w:b/>
+          <w:sz w:val="24"/>
+          <w:szCs w:val="24"/>
+        </w:rPr>
+        <w:t>Figura 2</w:t>
+      </w:r>
+      <w:r>
+        <w:rPr>
+          <w:sz w:val="24"/>
+          <w:szCs w:val="24"/>
+        </w:rPr>
+        <w:t>: diferencia de complejidades en java (</w:t>
+      </w:r>
+      <w:proofErr w:type="spellStart"/>
+      <w:r>
+        <w:rPr>
+          <w:sz w:val="24"/>
+          <w:szCs w:val="24"/>
+        </w:rPr>
+        <w:t>Hruby</w:t>
+      </w:r>
+      <w:proofErr w:type="spellEnd"/>
+      <w:r>
+        <w:rPr>
+          <w:sz w:val="24"/>
+          <w:szCs w:val="24"/>
+        </w:rPr>
+        <w:t xml:space="preserve">, </w:t>
+      </w:r>
+      <w:r>
+        <w:rPr>
+          <w:sz w:val="24"/>
+          <w:szCs w:val="24"/>
+        </w:rPr>
+        <w:t>2017</w:t>
+      </w:r>
+      <w:r>
+        <w:rPr>
+          <w:sz w:val="24"/>
+          <w:szCs w:val="24"/>
+        </w:rPr>
+        <w:t>).</w:t>
+      </w:r>
     </w:p>
     <w:p>
       <w:pPr>
@@ -479,7 +743,7 @@
           <w:szCs w:val="24"/>
         </w:rPr>
         <w:drawing>
-          <wp:inline distT="0" distB="0" distL="0" distR="0" wp14:anchorId="709ED4DB" wp14:editId="1858CE45">
+          <wp:inline distT="0" distB="0" distL="0" distR="0" wp14:anchorId="3065C20C" wp14:editId="4AD21F13">
             <wp:extent cx="5733415" cy="1344295"/>
             <wp:effectExtent l="0" t="0" r="635" b="8255"/>
             <wp:docPr id="4" name="Picture 4" descr="A screenshot of a cell phone&#10;&#10;Description automatically generated"/>
@@ -494,7 +758,7 @@
                     <pic:cNvPicPr/>
                   </pic:nvPicPr>
                   <pic:blipFill>
-                    <a:blip r:embed="rId6" cstate="print">
+                    <a:blip r:embed="rId7" cstate="print">
                       <a:extLst>
                         <a:ext uri="{28A0092B-C50C-407E-A947-70E740481C1C}">
                           <a14:useLocalDpi xmlns:a14="http://schemas.microsoft.com/office/drawing/2010/main" val="0"/>
@@ -561,7 +825,7 @@
           <w:szCs w:val="24"/>
         </w:rPr>
         <w:drawing>
-          <wp:inline distT="0" distB="0" distL="0" distR="0" wp14:anchorId="2F19D606" wp14:editId="0D347734">
+          <wp:inline distT="0" distB="0" distL="0" distR="0" wp14:anchorId="79FEF823" wp14:editId="4582478F">
             <wp:extent cx="5733415" cy="1323975"/>
             <wp:effectExtent l="0" t="0" r="635" b="9525"/>
             <wp:docPr id="3" name="Picture 3" descr="A screenshot of a cell phone&#10;&#10;Description automatically generated"/>
@@ -576,7 +840,7 @@
                     <pic:cNvPicPr/>
                   </pic:nvPicPr>
                   <pic:blipFill>
-                    <a:blip r:embed="rId7" cstate="print">
+                    <a:blip r:embed="rId8" cstate="print">
                       <a:extLst>
                         <a:ext uri="{28A0092B-C50C-407E-A947-70E740481C1C}">
                           <a14:useLocalDpi xmlns:a14="http://schemas.microsoft.com/office/drawing/2010/main" val="0"/>
@@ -642,7 +906,7 @@
           <w:szCs w:val="24"/>
         </w:rPr>
         <w:drawing>
-          <wp:inline distT="0" distB="0" distL="0" distR="0">
+          <wp:inline distT="0" distB="0" distL="0" distR="0" wp14:anchorId="320001B5" wp14:editId="454E3E8A">
             <wp:extent cx="5733415" cy="1411605"/>
             <wp:effectExtent l="0" t="0" r="635" b="0"/>
             <wp:docPr id="7" name="Picture 7" descr="A screenshot of a cell phone&#10;&#10;Description automatically generated"/>
@@ -657,7 +921,7 @@
                     <pic:cNvPicPr/>
                   </pic:nvPicPr>
                   <pic:blipFill>
-                    <a:blip r:embed="rId8" cstate="print">
+                    <a:blip r:embed="rId9" cstate="print">
                       <a:extLst>
                         <a:ext uri="{28A0092B-C50C-407E-A947-70E740481C1C}">
                           <a14:useLocalDpi xmlns:a14="http://schemas.microsoft.com/office/drawing/2010/main" val="0"/>
@@ -724,7 +988,7 @@
           <w:szCs w:val="24"/>
         </w:rPr>
         <w:drawing>
-          <wp:inline distT="0" distB="0" distL="0" distR="0" wp14:anchorId="34DCB3D4" wp14:editId="11EB8FAE">
+          <wp:inline distT="0" distB="0" distL="0" distR="0" wp14:anchorId="65C22067" wp14:editId="6361FB50">
             <wp:extent cx="5733415" cy="1499870"/>
             <wp:effectExtent l="0" t="0" r="635" b="5080"/>
             <wp:docPr id="6" name="Picture 6"/>
@@ -739,7 +1003,7 @@
                     <pic:cNvPicPr/>
                   </pic:nvPicPr>
                   <pic:blipFill>
-                    <a:blip r:embed="rId9" cstate="print">
+                    <a:blip r:embed="rId10" cstate="print">
                       <a:extLst>
                         <a:ext uri="{28A0092B-C50C-407E-A947-70E740481C1C}">
                           <a14:useLocalDpi xmlns:a14="http://schemas.microsoft.com/office/drawing/2010/main" val="0"/>
@@ -806,7 +1070,7 @@
           <w:szCs w:val="24"/>
         </w:rPr>
         <w:drawing>
-          <wp:inline distT="0" distB="0" distL="0" distR="0">
+          <wp:inline distT="0" distB="0" distL="0" distR="0" wp14:anchorId="40F31B7B" wp14:editId="49721B58">
             <wp:extent cx="5733415" cy="1425575"/>
             <wp:effectExtent l="0" t="0" r="635" b="3175"/>
             <wp:docPr id="10" name="Picture 10" descr="A screenshot of a cell phone&#10;&#10;Description automatically generated"/>
@@ -821,7 +1085,7 @@
                     <pic:cNvPicPr/>
                   </pic:nvPicPr>
                   <pic:blipFill>
-                    <a:blip r:embed="rId10" cstate="print">
+                    <a:blip r:embed="rId11" cstate="print">
                       <a:extLst>
                         <a:ext uri="{28A0092B-C50C-407E-A947-70E740481C1C}">
                           <a14:useLocalDpi xmlns:a14="http://schemas.microsoft.com/office/drawing/2010/main" val="0"/>
@@ -881,7 +1145,7 @@
           <w:szCs w:val="24"/>
         </w:rPr>
         <w:drawing>
-          <wp:inline distT="0" distB="0" distL="0" distR="0" wp14:anchorId="176825DC" wp14:editId="11811655">
+          <wp:inline distT="0" distB="0" distL="0" distR="0" wp14:anchorId="398FDAC2" wp14:editId="5EC80B82">
             <wp:extent cx="5733415" cy="1332230"/>
             <wp:effectExtent l="0" t="0" r="635" b="1270"/>
             <wp:docPr id="9" name="Picture 9" descr="A screenshot of a cell phone&#10;&#10;Description automatically generated"/>
@@ -896,7 +1160,7 @@
                     <pic:cNvPicPr/>
                   </pic:nvPicPr>
                   <pic:blipFill>
-                    <a:blip r:embed="rId11" cstate="print">
+                    <a:blip r:embed="rId12" cstate="print">
                       <a:extLst>
                         <a:ext uri="{28A0092B-C50C-407E-A947-70E740481C1C}">
                           <a14:useLocalDpi xmlns:a14="http://schemas.microsoft.com/office/drawing/2010/main" val="0"/>
@@ -1033,14 +1297,101 @@
           <w:sz w:val="24"/>
           <w:szCs w:val="24"/>
         </w:rPr>
-        <w:t>. Extraído de: https://www.baeldung.com/jav</w:t>
-      </w:r>
-      <w:r>
-        <w:rPr>
-          <w:sz w:val="24"/>
-          <w:szCs w:val="24"/>
-        </w:rPr>
-        <w:t>a-collections-complexity</w:t>
+        <w:t xml:space="preserve">. Extraído de: </w:t>
+      </w:r>
+      <w:r>
+        <w:rPr>
+          <w:sz w:val="24"/>
+          <w:szCs w:val="24"/>
+        </w:rPr>
+        <w:t>https://www.baeldung.com/java-collections-complexity</w:t>
+      </w:r>
+    </w:p>
+    <w:p>
+      <w:pPr>
+        <w:rPr>
+          <w:sz w:val="24"/>
+          <w:szCs w:val="24"/>
+        </w:rPr>
+      </w:pPr>
+    </w:p>
+    <w:p>
+      <w:pPr>
+        <w:rPr>
+          <w:sz w:val="24"/>
+          <w:szCs w:val="24"/>
+        </w:rPr>
+      </w:pPr>
+      <w:proofErr w:type="spellStart"/>
+      <w:r>
+        <w:rPr>
+          <w:sz w:val="24"/>
+          <w:szCs w:val="24"/>
+        </w:rPr>
+        <w:t>Hruby</w:t>
+      </w:r>
+      <w:proofErr w:type="spellEnd"/>
+      <w:r>
+        <w:rPr>
+          <w:sz w:val="24"/>
+          <w:szCs w:val="24"/>
+        </w:rPr>
+        <w:t xml:space="preserve">, J. (2017). </w:t>
+      </w:r>
+      <w:proofErr w:type="spellStart"/>
+      <w:r>
+        <w:rPr>
+          <w:sz w:val="24"/>
+          <w:szCs w:val="24"/>
+        </w:rPr>
+        <w:t>Algorithmic</w:t>
+      </w:r>
+      <w:proofErr w:type="spellEnd"/>
+      <w:r>
+        <w:rPr>
+          <w:sz w:val="24"/>
+          <w:szCs w:val="24"/>
+        </w:rPr>
+        <w:t xml:space="preserve"> </w:t>
+      </w:r>
+      <w:proofErr w:type="spellStart"/>
+      <w:r>
+        <w:rPr>
+          <w:sz w:val="24"/>
+          <w:szCs w:val="24"/>
+        </w:rPr>
+        <w:t>efficiency</w:t>
+      </w:r>
+      <w:proofErr w:type="spellEnd"/>
+      <w:r>
+        <w:rPr>
+          <w:sz w:val="24"/>
+          <w:szCs w:val="24"/>
+        </w:rPr>
+        <w:t xml:space="preserve"> and Big O </w:t>
+      </w:r>
+      <w:proofErr w:type="spellStart"/>
+      <w:r>
+        <w:rPr>
+          <w:sz w:val="24"/>
+          <w:szCs w:val="24"/>
+        </w:rPr>
+        <w:t>Notation</w:t>
+      </w:r>
+      <w:proofErr w:type="spellEnd"/>
+      <w:r>
+        <w:rPr>
+          <w:sz w:val="24"/>
+          <w:szCs w:val="24"/>
+        </w:rPr>
+        <w:t xml:space="preserve">. Extraído de: </w:t>
+      </w:r>
+      <w:r>
+        <w:rPr>
+          <w:sz w:val="24"/>
+          <w:szCs w:val="24"/>
+        </w:rPr>
+        <w:t>https://finematics.com/algorithmic-efficiency-and-big-o-notation/</w:t>
       </w:r>
     </w:p>
     <w:sectPr>
@@ -1622,6 +1973,29 @@
       <w:szCs w:val="30"/>
     </w:rPr>
   </w:style>
+  <w:style w:type="character" w:styleId="Hyperlink">
+    <w:name w:val="Hyperlink"/>
+    <w:basedOn w:val="DefaultParagraphFont"/>
+    <w:uiPriority w:val="99"/>
+    <w:unhideWhenUsed/>
+    <w:rsid w:val="00332906"/>
+    <w:rPr>
+      <w:color w:val="0000FF" w:themeColor="hyperlink"/>
+      <w:u w:val="single"/>
+    </w:rPr>
+  </w:style>
+  <w:style w:type="character" w:styleId="UnresolvedMention">
+    <w:name w:val="Unresolved Mention"/>
+    <w:basedOn w:val="DefaultParagraphFont"/>
+    <w:uiPriority w:val="99"/>
+    <w:semiHidden/>
+    <w:unhideWhenUsed/>
+    <w:rsid w:val="00332906"/>
+    <w:rPr>
+      <w:color w:val="605E5C"/>
+      <w:shd w:val="clear" w:color="auto" w:fill="E1DFDD"/>
+    </w:rPr>
+  </w:style>
 </w:styles>
 </file>
 

</xml_diff>